<commit_message>
adding beta for rho and report
</commit_message>
<xml_diff>
--- a/Report/draft_paper.docx
+++ b/Report/draft_paper.docx
@@ -2,6 +2,140 @@
 <file path=word/document.xml><?xml version="1.0" encoding="utf-8"?>
 <w:document xmlns:wpc="http://schemas.microsoft.com/office/word/2010/wordprocessingCanvas" xmlns:cx="http://schemas.microsoft.com/office/drawing/2014/chartex" xmlns:cx1="http://schemas.microsoft.com/office/drawing/2015/9/8/chartex" xmlns:cx2="http://schemas.microsoft.com/office/drawing/2015/10/21/chartex" xmlns:cx3="http://schemas.microsoft.com/office/drawing/2016/5/9/chartex" xmlns:cx4="http://schemas.microsoft.com/office/drawing/2016/5/10/chartex" xmlns:cx5="http://schemas.microsoft.com/office/drawing/2016/5/11/chartex" xmlns:cx6="http://schemas.microsoft.com/office/drawing/2016/5/12/chartex" xmlns:cx7="http://schemas.microsoft.com/office/drawing/2016/5/13/chartex" xmlns:cx8="http://schemas.microsoft.com/office/drawing/2016/5/14/chartex" xmlns:mc="http://schemas.openxmlformats.org/markup-compatibility/2006" xmlns:aink="http://schemas.microsoft.com/office/drawing/2016/ink" xmlns:am3d="http://schemas.microsoft.com/office/drawing/2017/model3d" xmlns:o="urn:schemas-microsoft-com:office:office" xmlns:r="http://schemas.openxmlformats.org/officeDocument/2006/relationships" xmlns:m="http://schemas.openxmlformats.org/officeDocument/2006/math" xmlns:v="urn:schemas-microsoft-com:vml" xmlns:wp14="http://schemas.microsoft.com/office/word/2010/wordprocessingDrawing" xmlns:wp="http://schemas.openxmlformats.org/drawingml/2006/wordprocessingDrawing" xmlns:w10="urn:schemas-microsoft-com:office:word" xmlns:w="http://schemas.openxmlformats.org/wordprocessingml/2006/main" xmlns:w14="http://schemas.microsoft.com/office/word/2010/wordml" xmlns:w15="http://schemas.microsoft.com/office/word/2012/wordml" xmlns:w16cex="http://schemas.microsoft.com/office/word/2018/wordml/cex" xmlns:w16cid="http://schemas.microsoft.com/office/word/2016/wordml/cid" xmlns:w16="http://schemas.microsoft.com/office/word/2018/wordml" xmlns:w16sdtdh="http://schemas.microsoft.com/office/word/2020/wordml/sdtdatahash" xmlns:w16se="http://schemas.microsoft.com/office/word/2015/wordml/symex" xmlns:wpg="http://schemas.microsoft.com/office/word/2010/wordprocessingGroup" xmlns:wpi="http://schemas.microsoft.com/office/word/2010/wordprocessingInk" xmlns:wne="http://schemas.microsoft.com/office/word/2006/wordml" xmlns:wps="http://schemas.microsoft.com/office/word/2010/wordprocessingShape" mc:Ignorable="w14 w15 w16se w16cid w16 w16cex w16sdtdh wp14">
   <w:body>
+    <w:p>
+      <w:r>
+        <w:t xml:space="preserve">Abstract: </w:t>
+      </w:r>
+    </w:p>
+    <w:p>
+      <w:pPr>
+        <w:jc w:val="both"/>
+      </w:pPr>
+      <w:r>
+        <w:t xml:space="preserve">There is a significant push for using parametric description of Neural </w:t>
+      </w:r>
+      <w:r>
+        <w:t xml:space="preserve">Power </w:t>
+      </w:r>
+      <w:r>
+        <w:t>S</w:t>
+      </w:r>
+      <w:r>
+        <w:t>pectrum</w:t>
+      </w:r>
+      <w:r>
+        <w:t xml:space="preserve">. </w:t>
+      </w:r>
+      <w:r>
+        <w:t xml:space="preserve">In particular, one parametric model, FOOOF, has been </w:t>
+      </w:r>
+      <w:r>
+        <w:t xml:space="preserve">introduced recently and it gained significant attention in the field. </w:t>
+      </w:r>
+      <w:r>
+        <w:t xml:space="preserve">FOOOF algorithm suggested a parametric model to estimate </w:t>
+      </w:r>
+      <w:r>
+        <w:t xml:space="preserve">Power Spectrum density of signals. However, </w:t>
+      </w:r>
+      <w:r>
+        <w:t xml:space="preserve">the FOOOF algorithm provides an interesting framework to assess </w:t>
+      </w:r>
+      <w:r>
+        <w:t xml:space="preserve">frequency domain </w:t>
+      </w:r>
+      <w:r>
+        <w:t>time-series data</w:t>
+      </w:r>
+      <w:r>
+        <w:t xml:space="preserve">; it suffers from numerous of shortages. </w:t>
+      </w:r>
+      <w:r>
+        <w:t xml:space="preserve">FOOOF model is not able to provide a robust frequency estimation, </w:t>
+      </w:r>
+      <w:r>
+        <w:t>control variability of parameters, and</w:t>
+      </w:r>
+      <w:r>
+        <w:t xml:space="preserve"> include the notion of continuity of neural signals in the model. </w:t>
+      </w:r>
+      <w:r>
+        <w:t xml:space="preserve">In this research, we are </w:t>
+      </w:r>
+      <w:r>
+        <w:t>introducing</w:t>
+      </w:r>
+      <w:r>
+        <w:t xml:space="preserve"> a Bayesian </w:t>
+      </w:r>
+      <w:r>
+        <w:t xml:space="preserve">FOOOF model which addresses multiple issues of the previous model including time continuity over time, </w:t>
+      </w:r>
+      <w:r>
+        <w:t xml:space="preserve">much more flexibility in controlling </w:t>
+      </w:r>
+      <w:r>
+        <w:t xml:space="preserve">specific frequency bands, and </w:t>
+      </w:r>
+      <w:r>
+        <w:t>also rather</w:t>
+      </w:r>
+      <w:r>
+        <w:t xml:space="preserve"> than providing a point estimate for each free parameter</w:t>
+      </w:r>
+      <w:r>
+        <w:t xml:space="preserve">, this model will provide an posterior estimation of each parameter of the model. </w:t>
+      </w:r>
+      <w:r>
+        <w:t xml:space="preserve">In addition to the method development information of this proposed model, we also </w:t>
+      </w:r>
+      <w:r>
+        <w:t xml:space="preserve">develop a toolbox which can be used for lots of different kinds of time series data without having the </w:t>
+      </w:r>
+      <w:r>
+        <w:t xml:space="preserve">expertise of the field. This model would be a significant endeavor in the </w:t>
+      </w:r>
+      <w:r>
+        <w:t>computational neuroscience field</w:t>
+      </w:r>
+      <w:r>
+        <w:t xml:space="preserve"> to provide a parametric model </w:t>
+      </w:r>
+      <w:r>
+        <w:t>of the Power Spectrum Density</w:t>
+      </w:r>
+      <w:r>
+        <w:t xml:space="preserve">, which is very important notion in Neuroscience data analysis. </w:t>
+      </w:r>
+    </w:p>
+    <w:p/>
+    <w:p/>
+    <w:p/>
+    <w:p/>
+    <w:p/>
+    <w:p/>
+    <w:p/>
+    <w:p/>
+    <w:p/>
+    <w:p/>
+    <w:p/>
+    <w:p/>
+    <w:p/>
+    <w:p/>
+    <w:p/>
+    <w:p/>
+    <w:p/>
+    <w:p/>
+    <w:p/>
+    <w:p/>
+    <w:p/>
+    <w:p/>
+    <w:p/>
+    <w:p/>
+    <w:p/>
+    <w:p/>
+    <w:p/>
+    <w:p/>
     <w:p>
       <w:r>
         <w:t xml:space="preserve">Draft of the FOOOF paper </w:t>

</xml_diff>